<commit_message>
refact: new curriculum fixes
</commit_message>
<xml_diff>
--- a/public/resumes/word/HenriqueMascarin_DesenvolvedorMobile.docx
+++ b/public/resumes/word/HenriqueMascarin_DesenvolvedorMobile.docx
@@ -832,7 +832,37 @@
           <w:szCs w:val="22"/>
           <w:lang w:val="pt-BR"/>
         </w:rPr>
-        <w:t xml:space="preserve"> Pleno, especializado em </w:t>
+        <w:t xml:space="preserve"> Pleno,</w:t>
+      </w:r>
+      <w:r>
+        <w:rPr>
+          <w:rFonts w:ascii="Arial" w:hAnsi="Arial" w:eastAsia="Arial" w:cs="Arial"/>
+          <w:noProof w:val="0"/>
+          <w:sz w:val="22"/>
+          <w:szCs w:val="22"/>
+          <w:lang w:val="pt-BR"/>
+        </w:rPr>
+        <w:t xml:space="preserve"> </w:t>
+      </w:r>
+      <w:r>
+        <w:rPr>
+          <w:rFonts w:ascii="Arial" w:hAnsi="Arial" w:eastAsia="Arial" w:cs="Arial"/>
+          <w:noProof w:val="0"/>
+          <w:sz w:val="22"/>
+          <w:szCs w:val="22"/>
+          <w:lang w:val="pt-BR"/>
+        </w:rPr>
+        <w:t>especializado em</w:t>
+      </w:r>
+      <w:r>
+        <w:rPr>
+          <w:rFonts w:ascii="Arial" w:hAnsi="Arial" w:eastAsia="Arial" w:cs="Arial"/>
+          <w:noProof w:val="0"/>
+          <w:sz w:val="22"/>
+          <w:szCs w:val="22"/>
+          <w:lang w:val="pt-BR"/>
+        </w:rPr>
+        <w:t xml:space="preserve"> </w:t>
       </w:r>
       <w:r>
         <w:rPr>
@@ -852,6 +882,56 @@
           <w:szCs w:val="22"/>
           <w:lang w:val="pt-BR"/>
         </w:rPr>
+        <w:t xml:space="preserve"> </w:t>
+      </w:r>
+      <w:r>
+        <w:rPr>
+          <w:rFonts w:ascii="Arial" w:hAnsi="Arial" w:eastAsia="Arial" w:cs="Arial"/>
+          <w:noProof w:val="0"/>
+          <w:sz w:val="22"/>
+          <w:szCs w:val="22"/>
+          <w:lang w:val="pt-BR"/>
+        </w:rPr>
+        <w:t>Native</w:t>
+      </w:r>
+      <w:r>
+        <w:rPr>
+          <w:rFonts w:ascii="Arial" w:hAnsi="Arial" w:eastAsia="Arial" w:cs="Arial"/>
+          <w:noProof w:val="0"/>
+          <w:sz w:val="22"/>
+          <w:szCs w:val="22"/>
+          <w:lang w:val="pt-BR"/>
+        </w:rPr>
+        <w:t>,</w:t>
+      </w:r>
+      <w:r>
+        <w:rPr>
+          <w:rFonts w:ascii="Arial" w:hAnsi="Arial" w:eastAsia="Arial" w:cs="Arial"/>
+          <w:noProof w:val="0"/>
+          <w:sz w:val="22"/>
+          <w:szCs w:val="22"/>
+          <w:lang w:val="pt-BR"/>
+        </w:rPr>
+        <w:t xml:space="preserve"> </w:t>
+      </w:r>
+      <w:r>
+        <w:rPr>
+          <w:rFonts w:ascii="Arial" w:hAnsi="Arial" w:eastAsia="Arial" w:cs="Arial"/>
+          <w:noProof w:val="0"/>
+          <w:sz w:val="22"/>
+          <w:szCs w:val="22"/>
+          <w:lang w:val="pt-BR"/>
+        </w:rPr>
+        <w:t>React</w:t>
+      </w:r>
+      <w:r>
+        <w:rPr>
+          <w:rFonts w:ascii="Arial" w:hAnsi="Arial" w:eastAsia="Arial" w:cs="Arial"/>
+          <w:noProof w:val="0"/>
+          <w:sz w:val="22"/>
+          <w:szCs w:val="22"/>
+          <w:lang w:val="pt-BR"/>
+        </w:rPr>
         <w:t>.js</w:t>
       </w:r>
       <w:r>
@@ -862,7 +942,97 @@
           <w:szCs w:val="22"/>
           <w:lang w:val="pt-BR"/>
         </w:rPr>
-        <w:t xml:space="preserve"> e Vue.js. Transformo interfaces esquecidas, feias ou confusas em experiências visuais marcantes. Aumentei a flexibilidade do SG Master Web em 100% com o controle das permissões e configuração das taxas por credenciadoras. Otimizei os envios para produção e os testes de compilação em 80%, utilizando automações com CI/CD para o aplicativo Media Timer. Com essa bagagem, busco </w:t>
+        <w:t xml:space="preserve"> e</w:t>
+      </w:r>
+      <w:r>
+        <w:rPr>
+          <w:rFonts w:ascii="Arial" w:hAnsi="Arial" w:eastAsia="Arial" w:cs="Arial"/>
+          <w:noProof w:val="0"/>
+          <w:sz w:val="22"/>
+          <w:szCs w:val="22"/>
+          <w:lang w:val="pt-BR"/>
+        </w:rPr>
+        <w:t xml:space="preserve"> Vue.js. </w:t>
+      </w:r>
+      <w:r>
+        <w:rPr>
+          <w:rFonts w:ascii="Arial" w:hAnsi="Arial" w:eastAsia="Arial" w:cs="Arial"/>
+          <w:noProof w:val="0"/>
+          <w:sz w:val="22"/>
+          <w:szCs w:val="22"/>
+          <w:lang w:val="pt-BR"/>
+        </w:rPr>
+        <w:t>Transformando projetos desafiadores em soluções marcantes orientadas ao cliente, com toque especial de design UX/UI</w:t>
+      </w:r>
+      <w:r>
+        <w:rPr>
+          <w:rFonts w:ascii="Arial" w:hAnsi="Arial" w:eastAsia="Arial" w:cs="Arial"/>
+          <w:noProof w:val="0"/>
+          <w:sz w:val="22"/>
+          <w:szCs w:val="22"/>
+          <w:lang w:val="pt-BR"/>
+        </w:rPr>
+        <w:t>. Aumentei a flexibilidade do SG Master Web em 100% com o controle das permissões e</w:t>
+      </w:r>
+      <w:r>
+        <w:rPr>
+          <w:rFonts w:ascii="Arial" w:hAnsi="Arial" w:eastAsia="Arial" w:cs="Arial"/>
+          <w:noProof w:val="0"/>
+          <w:sz w:val="22"/>
+          <w:szCs w:val="22"/>
+          <w:lang w:val="pt-BR"/>
+        </w:rPr>
+        <w:t xml:space="preserve"> a</w:t>
+      </w:r>
+      <w:r>
+        <w:rPr>
+          <w:rFonts w:ascii="Arial" w:hAnsi="Arial" w:eastAsia="Arial" w:cs="Arial"/>
+          <w:noProof w:val="0"/>
+          <w:sz w:val="22"/>
+          <w:szCs w:val="22"/>
+          <w:lang w:val="pt-BR"/>
+        </w:rPr>
+        <w:t xml:space="preserve"> configuração das taxas por credenciadoras. </w:t>
+      </w:r>
+      <w:r>
+        <w:rPr>
+          <w:rFonts w:ascii="Arial" w:hAnsi="Arial" w:eastAsia="Arial" w:cs="Arial"/>
+          <w:noProof w:val="0"/>
+          <w:sz w:val="22"/>
+          <w:szCs w:val="22"/>
+          <w:lang w:val="pt-BR"/>
+        </w:rPr>
+        <w:t>Melhorei o desempenho do aplicativo Media Timer em 100%, ao recriar toda a lógica engessada das ações do temporizador</w:t>
+      </w:r>
+      <w:r>
+        <w:rPr>
+          <w:rFonts w:ascii="Arial" w:hAnsi="Arial" w:eastAsia="Arial" w:cs="Arial"/>
+          <w:noProof w:val="0"/>
+          <w:sz w:val="22"/>
+          <w:szCs w:val="22"/>
+          <w:lang w:val="pt-BR"/>
+        </w:rPr>
+        <w:t xml:space="preserve"> e </w:t>
+      </w:r>
+      <w:r>
+        <w:rPr>
+          <w:rFonts w:ascii="Arial" w:hAnsi="Arial" w:eastAsia="Arial" w:cs="Arial"/>
+          <w:noProof w:val="0"/>
+          <w:sz w:val="22"/>
+          <w:szCs w:val="22"/>
+          <w:lang w:val="pt-BR"/>
+        </w:rPr>
+        <w:t>com melhorias gerais no aplicativo</w:t>
+      </w:r>
+      <w:r>
+        <w:rPr>
+          <w:rFonts w:ascii="Arial" w:hAnsi="Arial" w:eastAsia="Arial" w:cs="Arial"/>
+          <w:noProof w:val="0"/>
+          <w:sz w:val="22"/>
+          <w:szCs w:val="22"/>
+          <w:lang w:val="pt-BR"/>
+        </w:rPr>
+        <w:t xml:space="preserve">. Com essa bagagem, busco </w:t>
       </w:r>
       <w:r>
         <w:rPr>
@@ -882,7 +1052,27 @@
           <w:szCs w:val="22"/>
           <w:lang w:val="pt-BR"/>
         </w:rPr>
-        <w:t xml:space="preserve">r impacto no desenvolvimento mobile com </w:t>
+        <w:t>r impacto no desenvolvimento mobil</w:t>
+      </w:r>
+      <w:r>
+        <w:rPr>
+          <w:rFonts w:ascii="Arial" w:hAnsi="Arial" w:eastAsia="Arial" w:cs="Arial"/>
+          <w:noProof w:val="0"/>
+          <w:sz w:val="22"/>
+          <w:szCs w:val="22"/>
+          <w:lang w:val="pt-BR"/>
+        </w:rPr>
+        <w:t>e com</w:t>
+      </w:r>
+      <w:r>
+        <w:rPr>
+          <w:rFonts w:ascii="Arial" w:hAnsi="Arial" w:eastAsia="Arial" w:cs="Arial"/>
+          <w:noProof w:val="0"/>
+          <w:sz w:val="22"/>
+          <w:szCs w:val="22"/>
+          <w:lang w:val="pt-BR"/>
+        </w:rPr>
+        <w:t xml:space="preserve"> </w:t>
       </w:r>
       <w:r>
         <w:rPr>
@@ -3419,7 +3609,7 @@
         </w:rPr>
         <w:t xml:space="preserve">Atuo como fundador e desenvolvedor do aplicativo </w:t>
       </w:r>
-      <w:hyperlink r:id="R49f38bebaec04c7a">
+      <w:hyperlink r:id="R8926814ecf1a46db">
         <w:r>
           <w:rPr>
             <w:rStyle w:val="Hyperlink"/>
@@ -3440,7 +3630,253 @@
           <w:szCs w:val="22"/>
           <w:lang w:val="pt-BR"/>
         </w:rPr>
-        <w:t>, temporizador com sons do seu dispositivo, publicado na Google Play.</w:t>
+        <w:t xml:space="preserve">, temporizador com sons do seu dispositivo, publicado na </w:t>
+      </w:r>
+      <w:hyperlink r:id="Rd81162f789014069">
+        <w:r>
+          <w:rPr>
+            <w:rStyle w:val="Hyperlink"/>
+            <w:rFonts w:ascii="Arial" w:hAnsi="Arial" w:eastAsia="Arial" w:cs="Arial"/>
+            <w:noProof w:val="0"/>
+            <w:sz w:val="22"/>
+            <w:szCs w:val="22"/>
+            <w:lang w:val="pt-BR"/>
+          </w:rPr>
+          <w:t>Google Play</w:t>
+        </w:r>
+      </w:hyperlink>
+      <w:r>
+        <w:rPr>
+          <w:rFonts w:ascii="Arial" w:hAnsi="Arial" w:eastAsia="Arial" w:cs="Arial"/>
+          <w:noProof w:val="0"/>
+          <w:sz w:val="22"/>
+          <w:szCs w:val="22"/>
+          <w:lang w:val="pt-BR"/>
+        </w:rPr>
+        <w:t>.</w:t>
+      </w:r>
+    </w:p>
+    <w:p>
+      <w:pPr>
+        <w:pStyle w:val="Normal"/>
+        <w:keepNext w:val="0"/>
+        <w:keepLines w:val="0"/>
+        <w:spacing w:before="80" w:beforeAutospacing="off" w:after="0" w:afterAutospacing="off" w:line="276" w:lineRule="auto"/>
+        <w:ind w:left="-822" w:right="-844"/>
+        <w:jc w:val="both"/>
+        <w:rPr>
+          <w:rFonts w:ascii="Arial" w:hAnsi="Arial" w:eastAsia="Arial" w:cs="Arial"/>
+          <w:b w:val="0"/>
+          <w:bCs w:val="0"/>
+          <w:i w:val="0"/>
+          <w:iCs w:val="0"/>
+          <w:strike w:val="0"/>
+          <w:dstrike w:val="0"/>
+          <w:noProof w:val="0"/>
+          <w:color w:val="000000" w:themeColor="text1" w:themeTint="FF" w:themeShade="FF"/>
+          <w:sz w:val="21"/>
+          <w:szCs w:val="21"/>
+          <w:u w:val="none"/>
+          <w:lang w:val="pt-BR"/>
+        </w:rPr>
+      </w:pPr>
+      <w:r>
+        <w:rPr>
+          <w:rFonts w:ascii="Arial" w:hAnsi="Arial" w:eastAsia="Arial" w:cs="Arial"/>
+          <w:b w:val="1"/>
+          <w:bCs w:val="1"/>
+          <w:i w:val="0"/>
+          <w:iCs w:val="0"/>
+          <w:strike w:val="0"/>
+          <w:dstrike w:val="0"/>
+          <w:noProof w:val="0"/>
+          <w:color w:val="000000" w:themeColor="text1" w:themeTint="FF" w:themeShade="FF"/>
+          <w:sz w:val="21"/>
+          <w:szCs w:val="21"/>
+          <w:u w:val="none"/>
+          <w:lang w:val="pt-BR"/>
+        </w:rPr>
+        <w:t xml:space="preserve">•  </w:t>
+      </w:r>
+      <w:r>
+        <w:rPr>
+          <w:rFonts w:ascii="Arial" w:hAnsi="Arial" w:eastAsia="Arial" w:cs="Arial"/>
+          <w:b w:val="0"/>
+          <w:bCs w:val="0"/>
+          <w:i w:val="0"/>
+          <w:iCs w:val="0"/>
+          <w:strike w:val="0"/>
+          <w:dstrike w:val="0"/>
+          <w:noProof w:val="0"/>
+          <w:color w:val="000000" w:themeColor="text1" w:themeTint="FF" w:themeShade="FF"/>
+          <w:sz w:val="21"/>
+          <w:szCs w:val="21"/>
+          <w:u w:val="none"/>
+          <w:lang w:val="pt-BR"/>
+        </w:rPr>
+        <w:t>Melhorei o desempenho do aplicativo Media Timer em 100%, ao recriar toda a lógica engessada das ações do temporizador. Também otimizei as listas infinitas de números,</w:t>
+      </w:r>
+      <w:r>
+        <w:rPr>
+          <w:rFonts w:ascii="Arial" w:hAnsi="Arial" w:eastAsia="Arial" w:cs="Arial"/>
+          <w:b w:val="0"/>
+          <w:bCs w:val="0"/>
+          <w:i w:val="0"/>
+          <w:iCs w:val="0"/>
+          <w:strike w:val="0"/>
+          <w:dstrike w:val="0"/>
+          <w:noProof w:val="0"/>
+          <w:color w:val="000000" w:themeColor="text1" w:themeTint="FF" w:themeShade="FF"/>
+          <w:sz w:val="21"/>
+          <w:szCs w:val="21"/>
+          <w:u w:val="none"/>
+          <w:lang w:val="pt-BR"/>
+        </w:rPr>
+        <w:t xml:space="preserve"> </w:t>
+      </w:r>
+      <w:r>
+        <w:rPr>
+          <w:rFonts w:ascii="Arial" w:hAnsi="Arial" w:eastAsia="Arial" w:cs="Arial"/>
+          <w:b w:val="0"/>
+          <w:bCs w:val="0"/>
+          <w:i w:val="0"/>
+          <w:iCs w:val="0"/>
+          <w:strike w:val="0"/>
+          <w:dstrike w:val="0"/>
+          <w:noProof w:val="0"/>
+          <w:color w:val="000000" w:themeColor="text1" w:themeTint="FF" w:themeShade="FF"/>
+          <w:sz w:val="21"/>
+          <w:szCs w:val="21"/>
+          <w:u w:val="none"/>
+          <w:lang w:val="pt-BR"/>
+        </w:rPr>
+        <w:t xml:space="preserve">além de outros detalhes, utilizando Memo, </w:t>
+      </w:r>
+      <w:r>
+        <w:rPr>
+          <w:rFonts w:ascii="Arial" w:hAnsi="Arial" w:eastAsia="Arial" w:cs="Arial"/>
+          <w:b w:val="0"/>
+          <w:bCs w:val="0"/>
+          <w:i w:val="0"/>
+          <w:iCs w:val="0"/>
+          <w:strike w:val="0"/>
+          <w:dstrike w:val="0"/>
+          <w:noProof w:val="0"/>
+          <w:color w:val="000000" w:themeColor="text1" w:themeTint="FF" w:themeShade="FF"/>
+          <w:sz w:val="21"/>
+          <w:szCs w:val="21"/>
+          <w:u w:val="none"/>
+          <w:lang w:val="pt-BR"/>
+        </w:rPr>
+        <w:t>u</w:t>
+      </w:r>
+      <w:r>
+        <w:rPr>
+          <w:rFonts w:ascii="Arial" w:hAnsi="Arial" w:eastAsia="Arial" w:cs="Arial"/>
+          <w:b w:val="0"/>
+          <w:bCs w:val="0"/>
+          <w:i w:val="0"/>
+          <w:iCs w:val="0"/>
+          <w:strike w:val="0"/>
+          <w:dstrike w:val="0"/>
+          <w:noProof w:val="0"/>
+          <w:color w:val="000000" w:themeColor="text1" w:themeTint="FF" w:themeShade="FF"/>
+          <w:sz w:val="21"/>
+          <w:szCs w:val="21"/>
+          <w:u w:val="none"/>
+          <w:lang w:val="pt-BR"/>
+        </w:rPr>
+        <w:t>seMemo</w:t>
+      </w:r>
+      <w:r>
+        <w:rPr>
+          <w:rFonts w:ascii="Arial" w:hAnsi="Arial" w:eastAsia="Arial" w:cs="Arial"/>
+          <w:b w:val="0"/>
+          <w:bCs w:val="0"/>
+          <w:i w:val="0"/>
+          <w:iCs w:val="0"/>
+          <w:strike w:val="0"/>
+          <w:dstrike w:val="0"/>
+          <w:noProof w:val="0"/>
+          <w:color w:val="000000" w:themeColor="text1" w:themeTint="FF" w:themeShade="FF"/>
+          <w:sz w:val="21"/>
+          <w:szCs w:val="21"/>
+          <w:u w:val="none"/>
+          <w:lang w:val="pt-BR"/>
+        </w:rPr>
+        <w:t xml:space="preserve"> </w:t>
+      </w:r>
+      <w:r>
+        <w:rPr>
+          <w:rFonts w:ascii="Arial" w:hAnsi="Arial" w:eastAsia="Arial" w:cs="Arial"/>
+          <w:b w:val="0"/>
+          <w:bCs w:val="0"/>
+          <w:i w:val="0"/>
+          <w:iCs w:val="0"/>
+          <w:strike w:val="0"/>
+          <w:dstrike w:val="0"/>
+          <w:noProof w:val="0"/>
+          <w:color w:val="000000" w:themeColor="text1" w:themeTint="FF" w:themeShade="FF"/>
+          <w:sz w:val="21"/>
+          <w:szCs w:val="21"/>
+          <w:u w:val="none"/>
+          <w:lang w:val="pt-BR"/>
+        </w:rPr>
+        <w:t xml:space="preserve">e </w:t>
+      </w:r>
+      <w:r>
+        <w:rPr>
+          <w:rFonts w:ascii="Arial" w:hAnsi="Arial" w:eastAsia="Arial" w:cs="Arial"/>
+          <w:b w:val="0"/>
+          <w:bCs w:val="0"/>
+          <w:i w:val="0"/>
+          <w:iCs w:val="0"/>
+          <w:strike w:val="0"/>
+          <w:dstrike w:val="0"/>
+          <w:noProof w:val="0"/>
+          <w:color w:val="000000" w:themeColor="text1" w:themeTint="FF" w:themeShade="FF"/>
+          <w:sz w:val="21"/>
+          <w:szCs w:val="21"/>
+          <w:u w:val="none"/>
+          <w:lang w:val="pt-BR"/>
+        </w:rPr>
+        <w:t>u</w:t>
+      </w:r>
+      <w:r>
+        <w:rPr>
+          <w:rFonts w:ascii="Arial" w:hAnsi="Arial" w:eastAsia="Arial" w:cs="Arial"/>
+          <w:b w:val="0"/>
+          <w:bCs w:val="0"/>
+          <w:i w:val="0"/>
+          <w:iCs w:val="0"/>
+          <w:strike w:val="0"/>
+          <w:dstrike w:val="0"/>
+          <w:noProof w:val="0"/>
+          <w:color w:val="000000" w:themeColor="text1" w:themeTint="FF" w:themeShade="FF"/>
+          <w:sz w:val="21"/>
+          <w:szCs w:val="21"/>
+          <w:u w:val="none"/>
+          <w:lang w:val="pt-BR"/>
+        </w:rPr>
+        <w:t>seCallback</w:t>
+      </w:r>
+      <w:r>
+        <w:rPr>
+          <w:rFonts w:ascii="Arial" w:hAnsi="Arial" w:eastAsia="Arial" w:cs="Arial"/>
+          <w:b w:val="0"/>
+          <w:bCs w:val="0"/>
+          <w:i w:val="0"/>
+          <w:iCs w:val="0"/>
+          <w:strike w:val="0"/>
+          <w:dstrike w:val="0"/>
+          <w:noProof w:val="0"/>
+          <w:color w:val="000000" w:themeColor="text1" w:themeTint="FF" w:themeShade="FF"/>
+          <w:sz w:val="21"/>
+          <w:szCs w:val="21"/>
+          <w:u w:val="none"/>
+          <w:lang w:val="pt-BR"/>
+        </w:rPr>
+        <w:t>.</w:t>
       </w:r>
     </w:p>
     <w:p>
@@ -4013,7 +4449,7 @@
         <w:pStyle w:val="Normal"/>
         <w:keepNext w:val="0"/>
         <w:keepLines w:val="0"/>
-        <w:spacing w:before="80" w:beforeAutospacing="off" w:after="0" w:afterAutospacing="off" w:line="276" w:lineRule="auto"/>
+        <w:spacing w:before="80" w:beforeAutospacing="off" w:after="80" w:afterAutospacing="off" w:line="276" w:lineRule="auto"/>
         <w:ind w:left="-822" w:right="-844"/>
         <w:jc w:val="both"/>
         <w:rPr>
@@ -4151,43 +4587,115 @@
         <w:jc w:val="both"/>
         <w:rPr>
           <w:rFonts w:ascii="Arial" w:hAnsi="Arial" w:eastAsia="Arial" w:cs="Arial"/>
-          <w:b w:val="0"/>
-          <w:bCs w:val="0"/>
-          <w:i w:val="0"/>
-          <w:iCs w:val="0"/>
-          <w:strike w:val="0"/>
-          <w:dstrike w:val="0"/>
-          <w:noProof w:val="0"/>
-          <w:color w:val="000000" w:themeColor="text1" w:themeTint="FF" w:themeShade="FF"/>
-          <w:sz w:val="21"/>
-          <w:szCs w:val="21"/>
-          <w:u w:val="none"/>
-          <w:lang w:val="pt-BR"/>
-        </w:rPr>
-      </w:pPr>
-      <w:r>
-        <w:rPr>
-          <w:rFonts w:ascii="Arial" w:hAnsi="Arial" w:eastAsia="Arial" w:cs="Arial"/>
-          <w:b w:val="0"/>
-          <w:bCs w:val="0"/>
-          <w:i w:val="0"/>
-          <w:iCs w:val="0"/>
-          <w:strike w:val="0"/>
-          <w:dstrike w:val="0"/>
-          <w:noProof w:val="0"/>
-          <w:color w:val="000000" w:themeColor="text1" w:themeTint="FF" w:themeShade="FF"/>
-          <w:sz w:val="21"/>
-          <w:szCs w:val="21"/>
-          <w:u w:val="none"/>
-          <w:lang w:val="pt-BR"/>
-        </w:rPr>
-        <w:t>•  Consegui trazer mais segurança aos usuários</w:t>
-      </w:r>
-      <w:r>
-        <w:rPr>
-          <w:rFonts w:ascii="Arial" w:hAnsi="Arial" w:eastAsia="Arial" w:cs="Arial"/>
-          <w:b w:val="0"/>
-          <w:bCs w:val="0"/>
+          <w:b w:val="1"/>
+          <w:bCs w:val="1"/>
+          <w:i w:val="0"/>
+          <w:iCs w:val="0"/>
+          <w:strike w:val="0"/>
+          <w:dstrike w:val="0"/>
+          <w:noProof w:val="0"/>
+          <w:color w:val="000000" w:themeColor="text1" w:themeTint="FF" w:themeShade="FF"/>
+          <w:sz w:val="21"/>
+          <w:szCs w:val="21"/>
+          <w:u w:val="none"/>
+          <w:lang w:val="pt-BR"/>
+        </w:rPr>
+      </w:pPr>
+      <w:r>
+        <w:rPr>
+          <w:rFonts w:ascii="Arial" w:hAnsi="Arial" w:eastAsia="Arial" w:cs="Arial"/>
+          <w:b w:val="1"/>
+          <w:bCs w:val="1"/>
+          <w:i w:val="0"/>
+          <w:iCs w:val="0"/>
+          <w:strike w:val="0"/>
+          <w:dstrike w:val="0"/>
+          <w:noProof w:val="0"/>
+          <w:color w:val="000000" w:themeColor="text1" w:themeTint="FF" w:themeShade="FF"/>
+          <w:sz w:val="21"/>
+          <w:szCs w:val="21"/>
+          <w:u w:val="none"/>
+          <w:lang w:val="en-US"/>
+        </w:rPr>
+        <w:t>Habilidades</w:t>
+      </w:r>
+      <w:r>
+        <w:rPr>
+          <w:rFonts w:ascii="Arial" w:hAnsi="Arial" w:eastAsia="Arial" w:cs="Arial"/>
+          <w:b w:val="1"/>
+          <w:bCs w:val="1"/>
+          <w:i w:val="0"/>
+          <w:iCs w:val="0"/>
+          <w:strike w:val="0"/>
+          <w:dstrike w:val="0"/>
+          <w:noProof w:val="0"/>
+          <w:color w:val="000000" w:themeColor="text1" w:themeTint="FF" w:themeShade="FF"/>
+          <w:sz w:val="21"/>
+          <w:szCs w:val="21"/>
+          <w:u w:val="none"/>
+          <w:lang w:val="en-US"/>
+        </w:rPr>
+        <w:t xml:space="preserve">: Expo (Bare Workflow), React Native, CI/CD (GitHub Actions e EAS Expo), TypeScript, </w:t>
+      </w:r>
+      <w:r>
+        <w:rPr>
+          <w:rFonts w:ascii="Arial" w:hAnsi="Arial" w:eastAsia="Arial" w:cs="Arial"/>
+          <w:b w:val="1"/>
+          <w:bCs w:val="1"/>
+          <w:i w:val="0"/>
+          <w:iCs w:val="0"/>
+          <w:strike w:val="0"/>
+          <w:dstrike w:val="0"/>
+          <w:noProof w:val="0"/>
+          <w:color w:val="000000" w:themeColor="text1" w:themeTint="FF" w:themeShade="FF"/>
+          <w:sz w:val="21"/>
+          <w:szCs w:val="21"/>
+          <w:u w:val="none"/>
+          <w:lang w:val="en-US"/>
+        </w:rPr>
+        <w:t>Redux Toolkit</w:t>
+      </w:r>
+      <w:r>
+        <w:rPr>
+          <w:rFonts w:ascii="Arial" w:hAnsi="Arial" w:eastAsia="Arial" w:cs="Arial"/>
+          <w:b w:val="1"/>
+          <w:bCs w:val="1"/>
+          <w:i w:val="0"/>
+          <w:iCs w:val="0"/>
+          <w:strike w:val="0"/>
+          <w:dstrike w:val="0"/>
+          <w:noProof w:val="0"/>
+          <w:color w:val="000000" w:themeColor="text1" w:themeTint="FF" w:themeShade="FF"/>
+          <w:sz w:val="21"/>
+          <w:szCs w:val="21"/>
+          <w:u w:val="none"/>
+          <w:lang w:val="en-US"/>
+        </w:rPr>
+        <w:t>, Design e b</w:t>
+      </w:r>
+      <w:r>
+        <w:rPr>
+          <w:rFonts w:ascii="Arial" w:hAnsi="Arial" w:eastAsia="Arial" w:cs="Arial"/>
+          <w:b w:val="1"/>
+          <w:bCs w:val="1"/>
+          <w:i w:val="0"/>
+          <w:iCs w:val="0"/>
+          <w:strike w:val="0"/>
+          <w:dstrike w:val="0"/>
+          <w:noProof w:val="0"/>
+          <w:color w:val="000000" w:themeColor="text1" w:themeTint="FF" w:themeShade="FF"/>
+          <w:sz w:val="21"/>
+          <w:szCs w:val="21"/>
+          <w:u w:val="none"/>
+          <w:lang w:val="pt-BR"/>
+        </w:rPr>
+        <w:t>oas</w:t>
+      </w:r>
+      <w:r>
+        <w:rPr>
+          <w:rFonts w:ascii="Arial" w:hAnsi="Arial" w:eastAsia="Arial" w:cs="Arial"/>
+          <w:b w:val="1"/>
+          <w:bCs w:val="1"/>
           <w:i w:val="0"/>
           <w:iCs w:val="0"/>
           <w:strike w:val="0"/>
@@ -4204,150 +4712,75 @@
       <w:r>
         <w:rPr>
           <w:rFonts w:ascii="Arial" w:hAnsi="Arial" w:eastAsia="Arial" w:cs="Arial"/>
-          <w:b w:val="0"/>
-          <w:bCs w:val="0"/>
-          <w:i w:val="0"/>
-          <w:iCs w:val="0"/>
-          <w:strike w:val="0"/>
-          <w:dstrike w:val="0"/>
-          <w:noProof w:val="0"/>
-          <w:color w:val="000000" w:themeColor="text1" w:themeTint="FF" w:themeShade="FF"/>
-          <w:sz w:val="21"/>
-          <w:szCs w:val="21"/>
-          <w:u w:val="none"/>
-          <w:lang w:val="pt-BR"/>
-        </w:rPr>
-        <w:t>ao criar a política de privacidade do aplicativo Media Timer.</w:t>
-      </w:r>
-    </w:p>
-    <w:p>
-      <w:pPr>
-        <w:pStyle w:val="Normal"/>
-        <w:keepNext w:val="0"/>
-        <w:keepLines w:val="0"/>
-        <w:spacing w:before="80" w:beforeAutospacing="off" w:after="0" w:afterAutospacing="off" w:line="276" w:lineRule="auto"/>
-        <w:ind w:left="-822" w:right="-844"/>
-        <w:jc w:val="both"/>
-        <w:rPr>
-          <w:rFonts w:ascii="Arial" w:hAnsi="Arial" w:eastAsia="Arial" w:cs="Arial"/>
-          <w:b w:val="0"/>
-          <w:bCs w:val="0"/>
-          <w:i w:val="0"/>
-          <w:iCs w:val="0"/>
-          <w:strike w:val="0"/>
-          <w:dstrike w:val="0"/>
-          <w:noProof w:val="0"/>
-          <w:color w:val="000000" w:themeColor="text1" w:themeTint="FF" w:themeShade="FF"/>
-          <w:sz w:val="21"/>
-          <w:szCs w:val="21"/>
-          <w:u w:val="none"/>
-          <w:lang w:val="pt-BR"/>
-        </w:rPr>
-      </w:pPr>
-      <w:r>
-        <w:rPr>
-          <w:rFonts w:ascii="Arial" w:hAnsi="Arial" w:eastAsia="Arial" w:cs="Arial"/>
-          <w:b w:val="0"/>
-          <w:bCs w:val="0"/>
-          <w:i w:val="0"/>
-          <w:iCs w:val="0"/>
-          <w:strike w:val="0"/>
-          <w:dstrike w:val="0"/>
-          <w:noProof w:val="0"/>
-          <w:color w:val="000000" w:themeColor="text1" w:themeTint="FF" w:themeShade="FF"/>
-          <w:sz w:val="21"/>
-          <w:szCs w:val="21"/>
-          <w:u w:val="none"/>
-          <w:lang w:val="pt-BR"/>
-        </w:rPr>
-        <w:t>•  Para evitar cópias, criei uma licença de copyright para o aplicativo Media Timer.</w:t>
-      </w:r>
-    </w:p>
-    <w:p>
-      <w:pPr>
-        <w:pStyle w:val="Normal"/>
-        <w:keepNext w:val="0"/>
-        <w:keepLines w:val="0"/>
-        <w:spacing w:before="80" w:beforeAutospacing="off" w:after="80" w:afterAutospacing="off" w:line="276" w:lineRule="auto"/>
-        <w:ind w:left="-822" w:right="-844"/>
-        <w:jc w:val="both"/>
-        <w:rPr>
-          <w:rFonts w:ascii="Arial" w:hAnsi="Arial" w:eastAsia="Arial" w:cs="Arial"/>
-          <w:b w:val="0"/>
-          <w:bCs w:val="0"/>
-          <w:i w:val="0"/>
-          <w:iCs w:val="0"/>
-          <w:strike w:val="0"/>
-          <w:dstrike w:val="0"/>
-          <w:noProof w:val="0"/>
-          <w:color w:val="000000" w:themeColor="text1" w:themeTint="FF" w:themeShade="FF"/>
-          <w:sz w:val="21"/>
-          <w:szCs w:val="21"/>
-          <w:u w:val="none"/>
-          <w:lang w:val="pt-BR"/>
-        </w:rPr>
-      </w:pPr>
-      <w:r>
-        <w:rPr>
-          <w:rFonts w:ascii="Arial" w:hAnsi="Arial" w:eastAsia="Arial" w:cs="Arial"/>
-          <w:b w:val="0"/>
-          <w:bCs w:val="0"/>
-          <w:i w:val="0"/>
-          <w:iCs w:val="0"/>
-          <w:strike w:val="0"/>
-          <w:dstrike w:val="0"/>
-          <w:noProof w:val="0"/>
-          <w:color w:val="000000" w:themeColor="text1" w:themeTint="FF" w:themeShade="FF"/>
-          <w:sz w:val="21"/>
-          <w:szCs w:val="21"/>
-          <w:u w:val="none"/>
-          <w:lang w:val="pt-BR"/>
-        </w:rPr>
-        <w:t xml:space="preserve">•  </w:t>
-      </w:r>
-      <w:r>
-        <w:rPr>
-          <w:rFonts w:ascii="Arial" w:hAnsi="Arial" w:eastAsia="Arial" w:cs="Arial"/>
-          <w:b w:val="0"/>
-          <w:bCs w:val="0"/>
-          <w:i w:val="0"/>
-          <w:iCs w:val="0"/>
-          <w:strike w:val="0"/>
-          <w:dstrike w:val="0"/>
-          <w:noProof w:val="0"/>
-          <w:color w:val="000000" w:themeColor="text1" w:themeTint="FF" w:themeShade="FF"/>
-          <w:sz w:val="21"/>
-          <w:szCs w:val="21"/>
-          <w:u w:val="none"/>
-          <w:lang w:val="pt-BR"/>
-        </w:rPr>
-        <w:t>Visando chamar a atenção, fiz o marketing sobre os aplicativos no LinkedIn da empresa.</w:t>
-      </w:r>
-    </w:p>
-    <w:p>
-      <w:pPr>
-        <w:pStyle w:val="Normal"/>
-        <w:keepNext w:val="0"/>
-        <w:keepLines w:val="0"/>
-        <w:spacing w:before="80" w:beforeAutospacing="off" w:after="0" w:afterAutospacing="off" w:line="276" w:lineRule="auto"/>
-        <w:ind w:left="-822" w:right="-844"/>
-        <w:jc w:val="both"/>
-        <w:rPr>
-          <w:rFonts w:ascii="Arial" w:hAnsi="Arial" w:eastAsia="Arial" w:cs="Arial"/>
-          <w:b w:val="1"/>
-          <w:bCs w:val="1"/>
-          <w:i w:val="0"/>
-          <w:iCs w:val="0"/>
-          <w:strike w:val="0"/>
-          <w:dstrike w:val="0"/>
-          <w:noProof w:val="0"/>
-          <w:color w:val="000000" w:themeColor="text1" w:themeTint="FF" w:themeShade="FF"/>
-          <w:sz w:val="21"/>
-          <w:szCs w:val="21"/>
-          <w:u w:val="none"/>
-          <w:lang w:val="pt-BR"/>
-        </w:rPr>
-      </w:pPr>
+          <w:b w:val="1"/>
+          <w:bCs w:val="1"/>
+          <w:i w:val="0"/>
+          <w:iCs w:val="0"/>
+          <w:strike w:val="0"/>
+          <w:dstrike w:val="0"/>
+          <w:noProof w:val="0"/>
+          <w:color w:val="000000" w:themeColor="text1" w:themeTint="FF" w:themeShade="FF"/>
+          <w:sz w:val="21"/>
+          <w:szCs w:val="21"/>
+          <w:u w:val="none"/>
+          <w:lang w:val="pt-BR"/>
+        </w:rPr>
+        <w:t>prát</w:t>
+      </w:r>
+      <w:r>
+        <w:rPr>
+          <w:rFonts w:ascii="Arial" w:hAnsi="Arial" w:eastAsia="Arial" w:cs="Arial"/>
+          <w:b w:val="1"/>
+          <w:bCs w:val="1"/>
+          <w:i w:val="0"/>
+          <w:iCs w:val="0"/>
+          <w:strike w:val="0"/>
+          <w:dstrike w:val="0"/>
+          <w:noProof w:val="0"/>
+          <w:color w:val="000000" w:themeColor="text1" w:themeTint="FF" w:themeShade="FF"/>
+          <w:sz w:val="21"/>
+          <w:szCs w:val="21"/>
+          <w:u w:val="none"/>
+          <w:lang w:val="pt-BR"/>
+        </w:rPr>
+        <w:t>ica</w:t>
+      </w:r>
+      <w:r>
+        <w:rPr>
+          <w:rFonts w:ascii="Arial" w:hAnsi="Arial" w:eastAsia="Arial" w:cs="Arial"/>
+          <w:b w:val="1"/>
+          <w:bCs w:val="1"/>
+          <w:i w:val="0"/>
+          <w:iCs w:val="0"/>
+          <w:strike w:val="0"/>
+          <w:dstrike w:val="0"/>
+          <w:noProof w:val="0"/>
+          <w:color w:val="000000" w:themeColor="text1" w:themeTint="FF" w:themeShade="FF"/>
+          <w:sz w:val="21"/>
+          <w:szCs w:val="21"/>
+          <w:u w:val="none"/>
+          <w:lang w:val="pt-BR"/>
+        </w:rPr>
+        <w:t>s</w:t>
+      </w:r>
+      <w:r>
+        <w:rPr>
+          <w:rFonts w:ascii="Arial" w:hAnsi="Arial" w:eastAsia="Arial" w:cs="Arial"/>
+          <w:b w:val="1"/>
+          <w:bCs w:val="1"/>
+          <w:i w:val="0"/>
+          <w:iCs w:val="0"/>
+          <w:strike w:val="0"/>
+          <w:dstrike w:val="0"/>
+          <w:noProof w:val="0"/>
+          <w:color w:val="000000" w:themeColor="text1" w:themeTint="FF" w:themeShade="FF"/>
+          <w:sz w:val="21"/>
+          <w:szCs w:val="21"/>
+          <w:u w:val="none"/>
+          <w:lang w:val="pt-BR"/>
+        </w:rPr>
+        <w:t xml:space="preserve"> </w:t>
+      </w:r>
       <w:r>
         <w:rPr>
           <w:rFonts w:ascii="Arial" w:hAnsi="Arial" w:eastAsia="Arial" w:cs="Arial"/>
@@ -4364,7 +4797,97 @@
           <w:u w:val="none"/>
           <w:lang w:val="en-US"/>
         </w:rPr>
-        <w:t>Habilidades</w:t>
+        <w:t xml:space="preserve">UX/UI (Figma), Git, GitHub, </w:t>
+      </w:r>
+      <w:r>
+        <w:rPr>
+          <w:rFonts w:ascii="Arial" w:hAnsi="Arial" w:eastAsia="Arial" w:cs="Arial"/>
+          <w:b w:val="1"/>
+          <w:bCs w:val="1"/>
+          <w:i w:val="0"/>
+          <w:iCs w:val="0"/>
+          <w:strike w:val="0"/>
+          <w:dstrike w:val="0"/>
+          <w:noProof w:val="0"/>
+          <w:color w:val="000000" w:themeColor="text1" w:themeTint="FF" w:themeShade="FF"/>
+          <w:sz w:val="21"/>
+          <w:szCs w:val="21"/>
+          <w:u w:val="none"/>
+          <w:lang w:val="pt-BR"/>
+        </w:rPr>
+        <w:t>Async</w:t>
+      </w:r>
+      <w:r>
+        <w:rPr>
+          <w:rFonts w:ascii="Arial" w:hAnsi="Arial" w:eastAsia="Arial" w:cs="Arial"/>
+          <w:b w:val="1"/>
+          <w:bCs w:val="1"/>
+          <w:i w:val="0"/>
+          <w:iCs w:val="0"/>
+          <w:strike w:val="0"/>
+          <w:dstrike w:val="0"/>
+          <w:noProof w:val="0"/>
+          <w:color w:val="000000" w:themeColor="text1" w:themeTint="FF" w:themeShade="FF"/>
+          <w:sz w:val="21"/>
+          <w:szCs w:val="21"/>
+          <w:u w:val="none"/>
+          <w:lang w:val="pt-BR"/>
+        </w:rPr>
+        <w:t xml:space="preserve"> </w:t>
+      </w:r>
+      <w:r>
+        <w:rPr>
+          <w:rFonts w:ascii="Arial" w:hAnsi="Arial" w:eastAsia="Arial" w:cs="Arial"/>
+          <w:b w:val="1"/>
+          <w:bCs w:val="1"/>
+          <w:i w:val="0"/>
+          <w:iCs w:val="0"/>
+          <w:strike w:val="0"/>
+          <w:dstrike w:val="0"/>
+          <w:noProof w:val="0"/>
+          <w:color w:val="000000" w:themeColor="text1" w:themeTint="FF" w:themeShade="FF"/>
+          <w:sz w:val="21"/>
+          <w:szCs w:val="21"/>
+          <w:u w:val="none"/>
+          <w:lang w:val="pt-BR"/>
+        </w:rPr>
+        <w:t>St</w:t>
+      </w:r>
+      <w:r>
+        <w:rPr>
+          <w:rFonts w:ascii="Arial" w:hAnsi="Arial" w:eastAsia="Arial" w:cs="Arial"/>
+          <w:b w:val="1"/>
+          <w:bCs w:val="1"/>
+          <w:i w:val="0"/>
+          <w:iCs w:val="0"/>
+          <w:strike w:val="0"/>
+          <w:dstrike w:val="0"/>
+          <w:noProof w:val="0"/>
+          <w:color w:val="000000" w:themeColor="text1" w:themeTint="FF" w:themeShade="FF"/>
+          <w:sz w:val="21"/>
+          <w:szCs w:val="21"/>
+          <w:u w:val="none"/>
+          <w:lang w:val="pt-BR"/>
+        </w:rPr>
+        <w:t>orage</w:t>
+      </w:r>
+      <w:r>
+        <w:rPr>
+          <w:rFonts w:ascii="Arial" w:hAnsi="Arial" w:eastAsia="Arial" w:cs="Arial"/>
+          <w:b w:val="1"/>
+          <w:bCs w:val="1"/>
+          <w:i w:val="0"/>
+          <w:iCs w:val="0"/>
+          <w:strike w:val="0"/>
+          <w:dstrike w:val="0"/>
+          <w:noProof w:val="0"/>
+          <w:color w:val="000000" w:themeColor="text1" w:themeTint="FF" w:themeShade="FF"/>
+          <w:sz w:val="21"/>
+          <w:szCs w:val="21"/>
+          <w:u w:val="none"/>
+          <w:lang w:val="pt-BR"/>
+        </w:rPr>
+        <w:t>,</w:t>
       </w:r>
       <w:r>
         <w:rPr>
@@ -4382,61 +4905,97 @@
           <w:u w:val="none"/>
           <w:lang w:val="en-US"/>
         </w:rPr>
-        <w:t xml:space="preserve">: Expo (Bare Workflow), React Native, CI/CD (GitHub Actions e EAS Expo), TypeScript, </w:t>
-      </w:r>
-      <w:r>
-        <w:rPr>
-          <w:rFonts w:ascii="Arial" w:hAnsi="Arial" w:eastAsia="Arial" w:cs="Arial"/>
-          <w:b w:val="1"/>
-          <w:bCs w:val="1"/>
-          <w:i w:val="0"/>
-          <w:iCs w:val="0"/>
-          <w:strike w:val="0"/>
-          <w:dstrike w:val="0"/>
-          <w:noProof w:val="0"/>
-          <w:color w:val="000000" w:themeColor="text1" w:themeTint="FF" w:themeShade="FF"/>
-          <w:sz w:val="21"/>
-          <w:szCs w:val="21"/>
-          <w:u w:val="none"/>
-          <w:lang w:val="en-US"/>
-        </w:rPr>
-        <w:t>Redux Toolkit</w:t>
-      </w:r>
-      <w:r>
-        <w:rPr>
-          <w:rFonts w:ascii="Arial" w:hAnsi="Arial" w:eastAsia="Arial" w:cs="Arial"/>
-          <w:b w:val="1"/>
-          <w:bCs w:val="1"/>
-          <w:i w:val="0"/>
-          <w:iCs w:val="0"/>
-          <w:strike w:val="0"/>
-          <w:dstrike w:val="0"/>
-          <w:noProof w:val="0"/>
-          <w:color w:val="000000" w:themeColor="text1" w:themeTint="FF" w:themeShade="FF"/>
-          <w:sz w:val="21"/>
-          <w:szCs w:val="21"/>
-          <w:u w:val="none"/>
-          <w:lang w:val="en-US"/>
-        </w:rPr>
-        <w:t>, Design e b</w:t>
-      </w:r>
-      <w:r>
-        <w:rPr>
-          <w:rFonts w:ascii="Arial" w:hAnsi="Arial" w:eastAsia="Arial" w:cs="Arial"/>
-          <w:b w:val="1"/>
-          <w:bCs w:val="1"/>
-          <w:i w:val="0"/>
-          <w:iCs w:val="0"/>
-          <w:strike w:val="0"/>
-          <w:dstrike w:val="0"/>
-          <w:noProof w:val="0"/>
-          <w:color w:val="000000" w:themeColor="text1" w:themeTint="FF" w:themeShade="FF"/>
-          <w:sz w:val="21"/>
-          <w:szCs w:val="21"/>
-          <w:u w:val="none"/>
-          <w:lang w:val="pt-BR"/>
-        </w:rPr>
-        <w:t>oas</w:t>
+        <w:t xml:space="preserve"> n</w:t>
+      </w:r>
+      <w:r>
+        <w:rPr>
+          <w:rFonts w:ascii="Arial" w:hAnsi="Arial" w:eastAsia="Arial" w:cs="Arial"/>
+          <w:b w:val="1"/>
+          <w:bCs w:val="1"/>
+          <w:i w:val="0"/>
+          <w:iCs w:val="0"/>
+          <w:strike w:val="0"/>
+          <w:dstrike w:val="0"/>
+          <w:noProof w:val="0"/>
+          <w:color w:val="000000" w:themeColor="text1" w:themeTint="FF" w:themeShade="FF"/>
+          <w:sz w:val="21"/>
+          <w:szCs w:val="21"/>
+          <w:u w:val="none"/>
+          <w:lang w:val="pt-BR"/>
+        </w:rPr>
+        <w:t>pm</w:t>
+      </w:r>
+      <w:r>
+        <w:rPr>
+          <w:rFonts w:ascii="Arial" w:hAnsi="Arial" w:eastAsia="Arial" w:cs="Arial"/>
+          <w:b w:val="1"/>
+          <w:bCs w:val="1"/>
+          <w:i w:val="0"/>
+          <w:iCs w:val="0"/>
+          <w:strike w:val="0"/>
+          <w:dstrike w:val="0"/>
+          <w:noProof w:val="0"/>
+          <w:color w:val="000000" w:themeColor="text1" w:themeTint="FF" w:themeShade="FF"/>
+          <w:sz w:val="21"/>
+          <w:szCs w:val="21"/>
+          <w:u w:val="none"/>
+          <w:lang w:val="pt-BR"/>
+        </w:rPr>
+        <w:t>, E</w:t>
+      </w:r>
+      <w:r>
+        <w:rPr>
+          <w:rFonts w:ascii="Arial" w:hAnsi="Arial" w:eastAsia="Arial" w:cs="Arial"/>
+          <w:b w:val="1"/>
+          <w:bCs w:val="1"/>
+          <w:i w:val="0"/>
+          <w:iCs w:val="0"/>
+          <w:strike w:val="0"/>
+          <w:dstrike w:val="0"/>
+          <w:noProof w:val="0"/>
+          <w:color w:val="000000" w:themeColor="text1" w:themeTint="FF" w:themeShade="FF"/>
+          <w:sz w:val="21"/>
+          <w:szCs w:val="21"/>
+          <w:u w:val="none"/>
+          <w:lang w:val="pt-BR"/>
+        </w:rPr>
+        <w:t>fei</w:t>
+      </w:r>
+      <w:r>
+        <w:rPr>
+          <w:rFonts w:ascii="Arial" w:hAnsi="Arial" w:eastAsia="Arial" w:cs="Arial"/>
+          <w:b w:val="1"/>
+          <w:bCs w:val="1"/>
+          <w:i w:val="0"/>
+          <w:iCs w:val="0"/>
+          <w:strike w:val="0"/>
+          <w:dstrike w:val="0"/>
+          <w:noProof w:val="0"/>
+          <w:color w:val="000000" w:themeColor="text1" w:themeTint="FF" w:themeShade="FF"/>
+          <w:sz w:val="21"/>
+          <w:szCs w:val="21"/>
+          <w:u w:val="none"/>
+          <w:lang w:val="pt-BR"/>
+        </w:rPr>
+        <w:t>to</w:t>
+      </w:r>
+      <w:r>
+        <w:rPr>
+          <w:rFonts w:ascii="Arial" w:hAnsi="Arial" w:eastAsia="Arial" w:cs="Arial"/>
+          <w:b w:val="1"/>
+          <w:bCs w:val="1"/>
+          <w:i w:val="0"/>
+          <w:iCs w:val="0"/>
+          <w:strike w:val="0"/>
+          <w:dstrike w:val="0"/>
+          <w:noProof w:val="0"/>
+          <w:color w:val="000000" w:themeColor="text1" w:themeTint="FF" w:themeShade="FF"/>
+          <w:sz w:val="21"/>
+          <w:szCs w:val="21"/>
+          <w:u w:val="none"/>
+          <w:lang w:val="pt-BR"/>
+        </w:rPr>
+        <w:t>s</w:t>
       </w:r>
       <w:r>
         <w:rPr>
@@ -4472,312 +5031,6 @@
           <w:u w:val="none"/>
           <w:lang w:val="pt-BR"/>
         </w:rPr>
-        <w:t>prát</w:t>
-      </w:r>
-      <w:r>
-        <w:rPr>
-          <w:rFonts w:ascii="Arial" w:hAnsi="Arial" w:eastAsia="Arial" w:cs="Arial"/>
-          <w:b w:val="1"/>
-          <w:bCs w:val="1"/>
-          <w:i w:val="0"/>
-          <w:iCs w:val="0"/>
-          <w:strike w:val="0"/>
-          <w:dstrike w:val="0"/>
-          <w:noProof w:val="0"/>
-          <w:color w:val="000000" w:themeColor="text1" w:themeTint="FF" w:themeShade="FF"/>
-          <w:sz w:val="21"/>
-          <w:szCs w:val="21"/>
-          <w:u w:val="none"/>
-          <w:lang w:val="pt-BR"/>
-        </w:rPr>
-        <w:t>ica</w:t>
-      </w:r>
-      <w:r>
-        <w:rPr>
-          <w:rFonts w:ascii="Arial" w:hAnsi="Arial" w:eastAsia="Arial" w:cs="Arial"/>
-          <w:b w:val="1"/>
-          <w:bCs w:val="1"/>
-          <w:i w:val="0"/>
-          <w:iCs w:val="0"/>
-          <w:strike w:val="0"/>
-          <w:dstrike w:val="0"/>
-          <w:noProof w:val="0"/>
-          <w:color w:val="000000" w:themeColor="text1" w:themeTint="FF" w:themeShade="FF"/>
-          <w:sz w:val="21"/>
-          <w:szCs w:val="21"/>
-          <w:u w:val="none"/>
-          <w:lang w:val="pt-BR"/>
-        </w:rPr>
-        <w:t>s</w:t>
-      </w:r>
-      <w:r>
-        <w:rPr>
-          <w:rFonts w:ascii="Arial" w:hAnsi="Arial" w:eastAsia="Arial" w:cs="Arial"/>
-          <w:b w:val="1"/>
-          <w:bCs w:val="1"/>
-          <w:i w:val="0"/>
-          <w:iCs w:val="0"/>
-          <w:strike w:val="0"/>
-          <w:dstrike w:val="0"/>
-          <w:noProof w:val="0"/>
-          <w:color w:val="000000" w:themeColor="text1" w:themeTint="FF" w:themeShade="FF"/>
-          <w:sz w:val="21"/>
-          <w:szCs w:val="21"/>
-          <w:u w:val="none"/>
-          <w:lang w:val="pt-BR"/>
-        </w:rPr>
-        <w:t xml:space="preserve"> </w:t>
-      </w:r>
-      <w:r>
-        <w:rPr>
-          <w:rFonts w:ascii="Arial" w:hAnsi="Arial" w:eastAsia="Arial" w:cs="Arial"/>
-          <w:b w:val="1"/>
-          <w:bCs w:val="1"/>
-          <w:i w:val="0"/>
-          <w:iCs w:val="0"/>
-          <w:strike w:val="0"/>
-          <w:dstrike w:val="0"/>
-          <w:noProof w:val="0"/>
-          <w:color w:val="000000" w:themeColor="text1" w:themeTint="FF" w:themeShade="FF"/>
-          <w:sz w:val="21"/>
-          <w:szCs w:val="21"/>
-          <w:u w:val="none"/>
-          <w:lang w:val="en-US"/>
-        </w:rPr>
-        <w:t xml:space="preserve">UX/UI (Figma), Git, GitHub, </w:t>
-      </w:r>
-      <w:r>
-        <w:rPr>
-          <w:rFonts w:ascii="Arial" w:hAnsi="Arial" w:eastAsia="Arial" w:cs="Arial"/>
-          <w:b w:val="1"/>
-          <w:bCs w:val="1"/>
-          <w:i w:val="0"/>
-          <w:iCs w:val="0"/>
-          <w:strike w:val="0"/>
-          <w:dstrike w:val="0"/>
-          <w:noProof w:val="0"/>
-          <w:color w:val="000000" w:themeColor="text1" w:themeTint="FF" w:themeShade="FF"/>
-          <w:sz w:val="21"/>
-          <w:szCs w:val="21"/>
-          <w:u w:val="none"/>
-          <w:lang w:val="pt-BR"/>
-        </w:rPr>
-        <w:t>Async</w:t>
-      </w:r>
-      <w:r>
-        <w:rPr>
-          <w:rFonts w:ascii="Arial" w:hAnsi="Arial" w:eastAsia="Arial" w:cs="Arial"/>
-          <w:b w:val="1"/>
-          <w:bCs w:val="1"/>
-          <w:i w:val="0"/>
-          <w:iCs w:val="0"/>
-          <w:strike w:val="0"/>
-          <w:dstrike w:val="0"/>
-          <w:noProof w:val="0"/>
-          <w:color w:val="000000" w:themeColor="text1" w:themeTint="FF" w:themeShade="FF"/>
-          <w:sz w:val="21"/>
-          <w:szCs w:val="21"/>
-          <w:u w:val="none"/>
-          <w:lang w:val="pt-BR"/>
-        </w:rPr>
-        <w:t xml:space="preserve"> </w:t>
-      </w:r>
-      <w:r>
-        <w:rPr>
-          <w:rFonts w:ascii="Arial" w:hAnsi="Arial" w:eastAsia="Arial" w:cs="Arial"/>
-          <w:b w:val="1"/>
-          <w:bCs w:val="1"/>
-          <w:i w:val="0"/>
-          <w:iCs w:val="0"/>
-          <w:strike w:val="0"/>
-          <w:dstrike w:val="0"/>
-          <w:noProof w:val="0"/>
-          <w:color w:val="000000" w:themeColor="text1" w:themeTint="FF" w:themeShade="FF"/>
-          <w:sz w:val="21"/>
-          <w:szCs w:val="21"/>
-          <w:u w:val="none"/>
-          <w:lang w:val="pt-BR"/>
-        </w:rPr>
-        <w:t>St</w:t>
-      </w:r>
-      <w:r>
-        <w:rPr>
-          <w:rFonts w:ascii="Arial" w:hAnsi="Arial" w:eastAsia="Arial" w:cs="Arial"/>
-          <w:b w:val="1"/>
-          <w:bCs w:val="1"/>
-          <w:i w:val="0"/>
-          <w:iCs w:val="0"/>
-          <w:strike w:val="0"/>
-          <w:dstrike w:val="0"/>
-          <w:noProof w:val="0"/>
-          <w:color w:val="000000" w:themeColor="text1" w:themeTint="FF" w:themeShade="FF"/>
-          <w:sz w:val="21"/>
-          <w:szCs w:val="21"/>
-          <w:u w:val="none"/>
-          <w:lang w:val="pt-BR"/>
-        </w:rPr>
-        <w:t>orage</w:t>
-      </w:r>
-      <w:r>
-        <w:rPr>
-          <w:rFonts w:ascii="Arial" w:hAnsi="Arial" w:eastAsia="Arial" w:cs="Arial"/>
-          <w:b w:val="1"/>
-          <w:bCs w:val="1"/>
-          <w:i w:val="0"/>
-          <w:iCs w:val="0"/>
-          <w:strike w:val="0"/>
-          <w:dstrike w:val="0"/>
-          <w:noProof w:val="0"/>
-          <w:color w:val="000000" w:themeColor="text1" w:themeTint="FF" w:themeShade="FF"/>
-          <w:sz w:val="21"/>
-          <w:szCs w:val="21"/>
-          <w:u w:val="none"/>
-          <w:lang w:val="pt-BR"/>
-        </w:rPr>
-        <w:t>,</w:t>
-      </w:r>
-      <w:r>
-        <w:rPr>
-          <w:rFonts w:ascii="Arial" w:hAnsi="Arial" w:eastAsia="Arial" w:cs="Arial"/>
-          <w:b w:val="1"/>
-          <w:bCs w:val="1"/>
-          <w:i w:val="0"/>
-          <w:iCs w:val="0"/>
-          <w:strike w:val="0"/>
-          <w:dstrike w:val="0"/>
-          <w:noProof w:val="0"/>
-          <w:color w:val="000000" w:themeColor="text1" w:themeTint="FF" w:themeShade="FF"/>
-          <w:sz w:val="21"/>
-          <w:szCs w:val="21"/>
-          <w:u w:val="none"/>
-          <w:lang w:val="en-US"/>
-        </w:rPr>
-        <w:t xml:space="preserve"> n</w:t>
-      </w:r>
-      <w:r>
-        <w:rPr>
-          <w:rFonts w:ascii="Arial" w:hAnsi="Arial" w:eastAsia="Arial" w:cs="Arial"/>
-          <w:b w:val="1"/>
-          <w:bCs w:val="1"/>
-          <w:i w:val="0"/>
-          <w:iCs w:val="0"/>
-          <w:strike w:val="0"/>
-          <w:dstrike w:val="0"/>
-          <w:noProof w:val="0"/>
-          <w:color w:val="000000" w:themeColor="text1" w:themeTint="FF" w:themeShade="FF"/>
-          <w:sz w:val="21"/>
-          <w:szCs w:val="21"/>
-          <w:u w:val="none"/>
-          <w:lang w:val="pt-BR"/>
-        </w:rPr>
-        <w:t>pm</w:t>
-      </w:r>
-      <w:r>
-        <w:rPr>
-          <w:rFonts w:ascii="Arial" w:hAnsi="Arial" w:eastAsia="Arial" w:cs="Arial"/>
-          <w:b w:val="1"/>
-          <w:bCs w:val="1"/>
-          <w:i w:val="0"/>
-          <w:iCs w:val="0"/>
-          <w:strike w:val="0"/>
-          <w:dstrike w:val="0"/>
-          <w:noProof w:val="0"/>
-          <w:color w:val="000000" w:themeColor="text1" w:themeTint="FF" w:themeShade="FF"/>
-          <w:sz w:val="21"/>
-          <w:szCs w:val="21"/>
-          <w:u w:val="none"/>
-          <w:lang w:val="pt-BR"/>
-        </w:rPr>
-        <w:t>, E</w:t>
-      </w:r>
-      <w:r>
-        <w:rPr>
-          <w:rFonts w:ascii="Arial" w:hAnsi="Arial" w:eastAsia="Arial" w:cs="Arial"/>
-          <w:b w:val="1"/>
-          <w:bCs w:val="1"/>
-          <w:i w:val="0"/>
-          <w:iCs w:val="0"/>
-          <w:strike w:val="0"/>
-          <w:dstrike w:val="0"/>
-          <w:noProof w:val="0"/>
-          <w:color w:val="000000" w:themeColor="text1" w:themeTint="FF" w:themeShade="FF"/>
-          <w:sz w:val="21"/>
-          <w:szCs w:val="21"/>
-          <w:u w:val="none"/>
-          <w:lang w:val="pt-BR"/>
-        </w:rPr>
-        <w:t>fei</w:t>
-      </w:r>
-      <w:r>
-        <w:rPr>
-          <w:rFonts w:ascii="Arial" w:hAnsi="Arial" w:eastAsia="Arial" w:cs="Arial"/>
-          <w:b w:val="1"/>
-          <w:bCs w:val="1"/>
-          <w:i w:val="0"/>
-          <w:iCs w:val="0"/>
-          <w:strike w:val="0"/>
-          <w:dstrike w:val="0"/>
-          <w:noProof w:val="0"/>
-          <w:color w:val="000000" w:themeColor="text1" w:themeTint="FF" w:themeShade="FF"/>
-          <w:sz w:val="21"/>
-          <w:szCs w:val="21"/>
-          <w:u w:val="none"/>
-          <w:lang w:val="pt-BR"/>
-        </w:rPr>
-        <w:t>to</w:t>
-      </w:r>
-      <w:r>
-        <w:rPr>
-          <w:rFonts w:ascii="Arial" w:hAnsi="Arial" w:eastAsia="Arial" w:cs="Arial"/>
-          <w:b w:val="1"/>
-          <w:bCs w:val="1"/>
-          <w:i w:val="0"/>
-          <w:iCs w:val="0"/>
-          <w:strike w:val="0"/>
-          <w:dstrike w:val="0"/>
-          <w:noProof w:val="0"/>
-          <w:color w:val="000000" w:themeColor="text1" w:themeTint="FF" w:themeShade="FF"/>
-          <w:sz w:val="21"/>
-          <w:szCs w:val="21"/>
-          <w:u w:val="none"/>
-          <w:lang w:val="pt-BR"/>
-        </w:rPr>
-        <w:t>s</w:t>
-      </w:r>
-      <w:r>
-        <w:rPr>
-          <w:rFonts w:ascii="Arial" w:hAnsi="Arial" w:eastAsia="Arial" w:cs="Arial"/>
-          <w:b w:val="1"/>
-          <w:bCs w:val="1"/>
-          <w:i w:val="0"/>
-          <w:iCs w:val="0"/>
-          <w:strike w:val="0"/>
-          <w:dstrike w:val="0"/>
-          <w:noProof w:val="0"/>
-          <w:color w:val="000000" w:themeColor="text1" w:themeTint="FF" w:themeShade="FF"/>
-          <w:sz w:val="21"/>
-          <w:szCs w:val="21"/>
-          <w:u w:val="none"/>
-          <w:lang w:val="pt-BR"/>
-        </w:rPr>
-        <w:t xml:space="preserve"> </w:t>
-      </w:r>
-      <w:r>
-        <w:rPr>
-          <w:rFonts w:ascii="Arial" w:hAnsi="Arial" w:eastAsia="Arial" w:cs="Arial"/>
-          <w:b w:val="1"/>
-          <w:bCs w:val="1"/>
-          <w:i w:val="0"/>
-          <w:iCs w:val="0"/>
-          <w:strike w:val="0"/>
-          <w:dstrike w:val="0"/>
-          <w:noProof w:val="0"/>
-          <w:color w:val="000000" w:themeColor="text1" w:themeTint="FF" w:themeShade="FF"/>
-          <w:sz w:val="21"/>
-          <w:szCs w:val="21"/>
-          <w:u w:val="none"/>
-          <w:lang w:val="pt-BR"/>
-        </w:rPr>
         <w:t>Animated</w:t>
       </w:r>
       <w:r>
@@ -4887,6 +5140,24 @@
           <w:lang w:val="pt-BR"/>
         </w:rPr>
         <w:t>Notifee</w:t>
+      </w:r>
+      <w:r>
+        <w:rPr>
+          <w:rFonts w:ascii="Arial" w:hAnsi="Arial" w:eastAsia="Arial" w:cs="Arial"/>
+          <w:b w:val="1"/>
+          <w:bCs w:val="1"/>
+          <w:i w:val="0"/>
+          <w:iCs w:val="0"/>
+          <w:strike w:val="0"/>
+          <w:dstrike w:val="0"/>
+          <w:noProof w:val="0"/>
+          <w:color w:val="000000" w:themeColor="text1" w:themeTint="FF" w:themeShade="FF"/>
+          <w:sz w:val="21"/>
+          <w:szCs w:val="21"/>
+          <w:u w:val="none"/>
+          <w:lang w:val="pt-BR"/>
+        </w:rPr>
+        <w:t>, Android Studio</w:t>
       </w:r>
       <w:r>
         <w:rPr>

</xml_diff>